<commit_message>
Add author style to DOCX
</commit_message>
<xml_diff>
--- a/index.docx
+++ b/index.docx
@@ -50,8 +50,31 @@
       </w:r>
       <w:proofErr w:type="spellEnd"/>
     </w:p>
+    <w:p>
+      <w:pPr>
+        <w:pStyle w:val="Author"/>
+      </w:pPr>
+      <w:r>
+        <w:t>Jane Doe</w:t>
+      </w:r>
+    </w:p>
+    <w:p>
+      <w:pPr>
+        <w:pStyle w:val="Author"/>
+      </w:pPr>
+      <w:r>
+        <w:t>John Doe</w:t>
+      </w:r>
+    </w:p>
     <w:sdt>
       <w:sdtPr>
+        <w:rPr>
+          <w:rFonts w:ascii="Source Sans Pro" w:eastAsiaTheme="minorEastAsia" w:hAnsi="Source Sans Pro" w:cstheme="minorBidi"/>
+          <w:color w:val="000000"/>
+          <w:sz w:val="24"/>
+          <w:szCs w:val="22"/>
+          <w:lang w:val="en-GB" w:eastAsia="zh-CN"/>
+        </w:rPr>
         <w:id w:val="-1754574955"/>
         <w:docPartObj>
           <w:docPartGallery w:val="Table of Contents"/>
@@ -60,14 +83,9 @@
       </w:sdtPr>
       <w:sdtEndPr>
         <w:rPr>
-          <w:rFonts w:ascii="Source Sans Pro" w:eastAsiaTheme="minorEastAsia" w:hAnsi="Source Sans Pro" w:cstheme="minorBidi"/>
           <w:b/>
           <w:bCs/>
           <w:noProof/>
-          <w:color w:val="000000"/>
-          <w:sz w:val="24"/>
-          <w:szCs w:val="22"/>
-          <w:lang w:val="en-GB" w:eastAsia="zh-CN"/>
         </w:rPr>
       </w:sdtEndPr>
       <w:sdtContent>
@@ -1685,16 +1703,7 @@
       </w:pPr>
       <w:bookmarkStart w:id="0" w:name="_Toc138677198"/>
       <w:r>
-        <w:t xml:space="preserve">Lorem </w:t>
-      </w:r>
-      <w:r>
-        <w:t>I</w:t>
-      </w:r>
-      <w:r>
-        <w:t>psum</w:t>
-      </w:r>
-      <w:r>
-        <w:t xml:space="preserve"> Section</w:t>
+        <w:t>Lorem Ipsum Section</w:t>
       </w:r>
       <w:bookmarkEnd w:id="0"/>
     </w:p>
@@ -2410,7 +2419,14 @@
         <w:rPr>
           <w:lang w:val="pt-BR"/>
         </w:rPr>
-        <w:t xml:space="preserve">, porta </w:t>
+        <w:t xml:space="preserve">, </w:t>
+      </w:r>
+      <w:r>
+        <w:rPr>
+          <w:lang w:val="pt-BR"/>
+        </w:rPr>
+        <w:lastRenderedPageBreak/>
+        <w:t xml:space="preserve">porta </w:t>
       </w:r>
       <w:proofErr w:type="spellStart"/>
       <w:r>
@@ -2690,7 +2706,6 @@
           <w:noProof/>
           <w:lang w:val="pt-BR"/>
         </w:rPr>
-        <w:lastRenderedPageBreak/>
         <w:drawing>
           <wp:inline distT="0" distB="0" distL="0" distR="0" wp14:anchorId="23119021" wp14:editId="31B68933">
             <wp:extent cx="3048000" cy="733425"/>
@@ -8437,7 +8452,18 @@
                 <w:szCs w:val="16"/>
                 <w:lang w:val="en-US" w:eastAsia="de-DE"/>
               </w:rPr>
-              <w:t>Yes (Network Analysis, Link Analysis, Statistical Processing)</w:t>
+              <w:t xml:space="preserve">Yes (Network Analysis, Link Analysis, </w:t>
+            </w:r>
+            <w:r>
+              <w:rPr>
+                <w:rFonts w:ascii="Roboto" w:eastAsia="Times New Roman" w:hAnsi="Roboto" w:cs="Calibri"/>
+                <w:color w:val="FFFFFF" w:themeColor="background1"/>
+                <w:sz w:val="16"/>
+                <w:szCs w:val="16"/>
+                <w:lang w:val="en-US" w:eastAsia="de-DE"/>
+              </w:rPr>
+              <w:lastRenderedPageBreak/>
+              <w:t>Statistical Processing)</w:t>
             </w:r>
           </w:p>
         </w:tc>
@@ -8470,6 +8496,7 @@
                 <w:szCs w:val="16"/>
                 <w:lang w:val="en-US" w:eastAsia="de-DE"/>
               </w:rPr>
+              <w:lastRenderedPageBreak/>
               <w:t xml:space="preserve">Lorem ipsum dolor sit </w:t>
             </w:r>
             <w:proofErr w:type="spellStart"/>
@@ -8569,6 +8596,7 @@
                 <w:szCs w:val="16"/>
                 <w:lang w:val="en-US" w:eastAsia="de-DE"/>
               </w:rPr>
+              <w:lastRenderedPageBreak/>
               <w:t>praesent</w:t>
             </w:r>
             <w:proofErr w:type="spellEnd"/>
@@ -8657,6 +8685,7 @@
                 <w:szCs w:val="16"/>
                 <w:lang w:eastAsia="de-DE"/>
               </w:rPr>
+              <w:lastRenderedPageBreak/>
               <w:t>DD</w:t>
             </w:r>
             <w:r>
@@ -8715,7 +8744,6 @@
         <w:rPr>
           <w:lang w:val="pt-BR"/>
         </w:rPr>
-        <w:lastRenderedPageBreak/>
         <w:t xml:space="preserve">Quam </w:t>
       </w:r>
       <w:proofErr w:type="spellStart"/>
@@ -9904,10 +9932,7 @@
         <w:footnoteRef/>
       </w:r>
       <w:r>
-        <w:t xml:space="preserve"> </w:t>
-      </w:r>
-      <w:r>
-        <w:t>Lorem ipsum</w:t>
+        <w:t xml:space="preserve"> Lorem ipsum</w:t>
       </w:r>
     </w:p>
   </w:footnote>
@@ -10597,6 +10622,18 @@
     <w:uiPriority w:val="99"/>
     <w:rsid w:val="00545B83"/>
   </w:style>
+  <w:style w:type="paragraph" w:customStyle="1" w:styleId="Author">
+    <w:name w:val="Author"/>
+    <w:basedOn w:val="Subtitle"/>
+    <w:next w:val="Normal"/>
+    <w:autoRedefine/>
+    <w:qFormat/>
+    <w:rsid w:val="007318CF"/>
+    <w:rPr>
+      <w:sz w:val="24"/>
+      <w:lang w:val="en-US"/>
+    </w:rPr>
+  </w:style>
 </w:styles>
 </file>
 

</xml_diff>